<commit_message>
Addressing reviewer comments and updating figures
</commit_message>
<xml_diff>
--- a/docs/img/Amphibole_Chemometers.docx
+++ b/docs/img/Amphibole_Chemometers.docx
@@ -1,6 +1,6 @@
 
 <file path=word/document.xml><?xml version="1.0" encoding="utf-8"?>
-<w:document xmlns:wpc="http://schemas.microsoft.com/office/word/2010/wordprocessingCanvas" xmlns:cx="http://schemas.microsoft.com/office/drawing/2014/chartex" xmlns:cx1="http://schemas.microsoft.com/office/drawing/2015/9/8/chartex" xmlns:cx2="http://schemas.microsoft.com/office/drawing/2015/10/21/chartex" xmlns:cx3="http://schemas.microsoft.com/office/drawing/2016/5/9/chartex" xmlns:cx4="http://schemas.microsoft.com/office/drawing/2016/5/10/chartex" xmlns:cx5="http://schemas.microsoft.com/office/drawing/2016/5/11/chartex" xmlns:cx6="http://schemas.microsoft.com/office/drawing/2016/5/12/chartex" xmlns:cx7="http://schemas.microsoft.com/office/drawing/2016/5/13/chartex" xmlns:cx8="http://schemas.microsoft.com/office/drawing/2016/5/14/chartex" xmlns:mc="http://schemas.openxmlformats.org/markup-compatibility/2006" xmlns:aink="http://schemas.microsoft.com/office/drawing/2016/ink" xmlns:am3d="http://schemas.microsoft.com/office/drawing/2017/model3d" xmlns:o="urn:schemas-microsoft-com:office:office" xmlns:r="http://schemas.openxmlformats.org/officeDocument/2006/relationships" xmlns:m="http://schemas.openxmlformats.org/officeDocument/2006/math" xmlns:v="urn:schemas-microsoft-com:vml" xmlns:wp14="http://schemas.microsoft.com/office/word/2010/wordprocessingDrawing" xmlns:wp="http://schemas.openxmlformats.org/drawingml/2006/wordprocessingDrawing" xmlns:w10="urn:schemas-microsoft-com:office:word" xmlns:w="http://schemas.openxmlformats.org/wordprocessingml/2006/main" xmlns:w14="http://schemas.microsoft.com/office/word/2010/wordml" xmlns:w15="http://schemas.microsoft.com/office/word/2012/wordml" xmlns:w16cex="http://schemas.microsoft.com/office/word/2018/wordml/cex" xmlns:w16cid="http://schemas.microsoft.com/office/word/2016/wordml/cid" xmlns:w16="http://schemas.microsoft.com/office/word/2018/wordml" xmlns:w16sdtdh="http://schemas.microsoft.com/office/word/2020/wordml/sdtdatahash" xmlns:w16se="http://schemas.microsoft.com/office/word/2015/wordml/symex" xmlns:wpg="http://schemas.microsoft.com/office/word/2010/wordprocessingGroup" xmlns:wpi="http://schemas.microsoft.com/office/word/2010/wordprocessingInk" xmlns:wne="http://schemas.microsoft.com/office/word/2006/wordml" xmlns:wps="http://schemas.microsoft.com/office/word/2010/wordprocessingShape" mc:Ignorable="w14 w15 w16se w16cid w16 w16cex w16sdtdh wp14">
+<w:document xmlns:wpc="http://schemas.microsoft.com/office/word/2010/wordprocessingCanvas" xmlns:cx="http://schemas.microsoft.com/office/drawing/2014/chartex" xmlns:cx1="http://schemas.microsoft.com/office/drawing/2015/9/8/chartex" xmlns:cx2="http://schemas.microsoft.com/office/drawing/2015/10/21/chartex" xmlns:cx3="http://schemas.microsoft.com/office/drawing/2016/5/9/chartex" xmlns:cx4="http://schemas.microsoft.com/office/drawing/2016/5/10/chartex" xmlns:cx5="http://schemas.microsoft.com/office/drawing/2016/5/11/chartex" xmlns:cx6="http://schemas.microsoft.com/office/drawing/2016/5/12/chartex" xmlns:cx7="http://schemas.microsoft.com/office/drawing/2016/5/13/chartex" xmlns:cx8="http://schemas.microsoft.com/office/drawing/2016/5/14/chartex" xmlns:mc="http://schemas.openxmlformats.org/markup-compatibility/2006" xmlns:aink="http://schemas.microsoft.com/office/drawing/2016/ink" xmlns:am3d="http://schemas.microsoft.com/office/drawing/2017/model3d" xmlns:o="urn:schemas-microsoft-com:office:office" xmlns:oel="http://schemas.microsoft.com/office/2019/extlst" xmlns:r="http://schemas.openxmlformats.org/officeDocument/2006/relationships" xmlns:m="http://schemas.openxmlformats.org/officeDocument/2006/math" xmlns:v="urn:schemas-microsoft-com:vml" xmlns:wp14="http://schemas.microsoft.com/office/word/2010/wordprocessingDrawing" xmlns:wp="http://schemas.openxmlformats.org/drawingml/2006/wordprocessingDrawing" xmlns:w10="urn:schemas-microsoft-com:office:word" xmlns:w="http://schemas.openxmlformats.org/wordprocessingml/2006/main" xmlns:w14="http://schemas.microsoft.com/office/word/2010/wordml" xmlns:w15="http://schemas.microsoft.com/office/word/2012/wordml" xmlns:w16cex="http://schemas.microsoft.com/office/word/2018/wordml/cex" xmlns:w16cid="http://schemas.microsoft.com/office/word/2016/wordml/cid" xmlns:w16="http://schemas.microsoft.com/office/word/2018/wordml" xmlns:w16sdtdh="http://schemas.microsoft.com/office/word/2020/wordml/sdtdatahash" xmlns:w16se="http://schemas.microsoft.com/office/word/2015/wordml/symex" xmlns:wpg="http://schemas.microsoft.com/office/word/2010/wordprocessingGroup" xmlns:wpi="http://schemas.microsoft.com/office/word/2010/wordprocessingInk" xmlns:wne="http://schemas.microsoft.com/office/word/2006/wordml" xmlns:wps="http://schemas.microsoft.com/office/word/2010/wordprocessingShape" mc:Ignorable="w14 w15 w16se w16cid w16 w16cex w16sdtdh wp14">
   <w:body>
     <w:p>
       <w:pPr>
@@ -20,8 +20,19 @@
           <w:sz w:val="30"/>
           <w:szCs w:val="30"/>
         </w:rPr>
-        <w:t>Amphibole Chemometers</w:t>
+        <w:t xml:space="preserve">Amphibole </w:t>
       </w:r>
+      <w:proofErr w:type="spellStart"/>
+      <w:r>
+        <w:rPr>
+          <w:b/>
+          <w:bCs/>
+          <w:sz w:val="30"/>
+          <w:szCs w:val="30"/>
+        </w:rPr>
+        <w:t>Chemometers</w:t>
+      </w:r>
+      <w:proofErr w:type="spellEnd"/>
     </w:p>
     <w:tbl>
       <w:tblPr>
@@ -122,12 +133,21 @@
               </w:rPr>
               <w:t xml:space="preserve"> </w:t>
             </w:r>
-            <w:r>
-              <w:rPr>
-                <w:b/>
-                <w:bCs/>
-              </w:rPr>
-              <w:t xml:space="preserve">Chemometry. </w:t>
+            <w:proofErr w:type="spellStart"/>
+            <w:r>
+              <w:rPr>
+                <w:b/>
+                <w:bCs/>
+              </w:rPr>
+              <w:t>Chemometry</w:t>
+            </w:r>
+            <w:proofErr w:type="spellEnd"/>
+            <w:r>
+              <w:rPr>
+                <w:b/>
+                <w:bCs/>
+              </w:rPr>
+              <w:t xml:space="preserve">. </w:t>
             </w:r>
             <w:r>
               <w:rPr>
@@ -136,8 +156,9 @@
                 <w:i/>
                 <w:iCs/>
               </w:rPr>
-              <w:t>Function “calculate_amp_</w:t>
-            </w:r>
+              <w:t>Function “</w:t>
+            </w:r>
+            <w:proofErr w:type="spellStart"/>
             <w:r>
               <w:rPr>
                 <w:b/>
@@ -145,7 +166,7 @@
                 <w:i/>
                 <w:iCs/>
               </w:rPr>
-              <w:t>only</w:t>
+              <w:t>calculate_amp_</w:t>
             </w:r>
             <w:r>
               <w:rPr>
@@ -154,7 +175,7 @@
                 <w:i/>
                 <w:iCs/>
               </w:rPr>
-              <w:t>_</w:t>
+              <w:t>only</w:t>
             </w:r>
             <w:r>
               <w:rPr>
@@ -163,8 +184,18 @@
                 <w:i/>
                 <w:iCs/>
               </w:rPr>
+              <w:t>_</w:t>
+            </w:r>
+            <w:r>
+              <w:rPr>
+                <w:b/>
+                <w:bCs/>
+                <w:i/>
+                <w:iCs/>
+              </w:rPr>
               <w:t>melt_comps</w:t>
             </w:r>
+            <w:proofErr w:type="spellEnd"/>
             <w:r>
               <w:rPr>
                 <w:b/>
@@ -184,6 +215,9 @@
             </w:r>
             <w:r>
               <w:t>uations by default</w:t>
+            </w:r>
+            <w:r>
+              <w:t xml:space="preserve"> (need to specify T to get T-dependent equations)</w:t>
             </w:r>
           </w:p>
         </w:tc>
@@ -364,7 +398,15 @@
               <w:t>2</w:t>
             </w:r>
             <w:r>
-              <w:t xml:space="preserve"> (Eq 1)</w:t>
+              <w:t xml:space="preserve"> (</w:t>
+            </w:r>
+            <w:proofErr w:type="spellStart"/>
+            <w:r>
+              <w:t>Eq</w:t>
+            </w:r>
+            <w:proofErr w:type="spellEnd"/>
+            <w:r>
+              <w:t xml:space="preserve"> 1)</w:t>
             </w:r>
           </w:p>
         </w:tc>
@@ -430,7 +472,15 @@
               <w:t>2</w:t>
             </w:r>
             <w:r>
-              <w:t xml:space="preserve"> (Eq 2)</w:t>
+              <w:t xml:space="preserve"> (</w:t>
+            </w:r>
+            <w:proofErr w:type="spellStart"/>
+            <w:r>
+              <w:t>Eq</w:t>
+            </w:r>
+            <w:proofErr w:type="spellEnd"/>
+            <w:r>
+              <w:t xml:space="preserve"> 2)</w:t>
             </w:r>
           </w:p>
         </w:tc>
@@ -496,7 +546,15 @@
               <w:t>2</w:t>
             </w:r>
             <w:r>
-              <w:t xml:space="preserve"> (Eq 3)</w:t>
+              <w:t xml:space="preserve"> (</w:t>
+            </w:r>
+            <w:proofErr w:type="spellStart"/>
+            <w:r>
+              <w:t>Eq</w:t>
+            </w:r>
+            <w:proofErr w:type="spellEnd"/>
+            <w:r>
+              <w:t xml:space="preserve"> 3)</w:t>
             </w:r>
           </w:p>
         </w:tc>
@@ -562,7 +620,15 @@
               <w:t>2</w:t>
             </w:r>
             <w:r>
-              <w:t xml:space="preserve"> (Eq 4)</w:t>
+              <w:t xml:space="preserve"> (</w:t>
+            </w:r>
+            <w:proofErr w:type="spellStart"/>
+            <w:r>
+              <w:t>Eq</w:t>
+            </w:r>
+            <w:proofErr w:type="spellEnd"/>
+            <w:r>
+              <w:t xml:space="preserve"> 4)</w:t>
             </w:r>
           </w:p>
         </w:tc>
@@ -628,7 +694,15 @@
               <w:t>2</w:t>
             </w:r>
             <w:r>
-              <w:t xml:space="preserve"> (Eq 5)</w:t>
+              <w:t xml:space="preserve"> (</w:t>
+            </w:r>
+            <w:proofErr w:type="spellStart"/>
+            <w:r>
+              <w:t>Eq</w:t>
+            </w:r>
+            <w:proofErr w:type="spellEnd"/>
+            <w:r>
+              <w:t xml:space="preserve"> 5)</w:t>
             </w:r>
           </w:p>
         </w:tc>
@@ -694,7 +768,15 @@
               <w:t>2</w:t>
             </w:r>
             <w:r>
-              <w:t xml:space="preserve"> (Eq 6)</w:t>
+              <w:t xml:space="preserve"> (</w:t>
+            </w:r>
+            <w:proofErr w:type="spellStart"/>
+            <w:r>
+              <w:t>Eq</w:t>
+            </w:r>
+            <w:proofErr w:type="spellEnd"/>
+            <w:r>
+              <w:t xml:space="preserve"> 6)</w:t>
             </w:r>
           </w:p>
         </w:tc>
@@ -750,8 +832,21 @@
             <w:tcW w:w="2552" w:type="dxa"/>
           </w:tcPr>
           <w:p>
-            <w:r>
-              <w:t>FeO (Eq 7)</w:t>
+            <w:proofErr w:type="spellStart"/>
+            <w:r>
+              <w:t>FeO</w:t>
+            </w:r>
+            <w:proofErr w:type="spellEnd"/>
+            <w:r>
+              <w:t xml:space="preserve"> (</w:t>
+            </w:r>
+            <w:proofErr w:type="spellStart"/>
+            <w:r>
+              <w:t>Eq</w:t>
+            </w:r>
+            <w:proofErr w:type="spellEnd"/>
+            <w:r>
+              <w:t xml:space="preserve"> 7)</w:t>
             </w:r>
           </w:p>
         </w:tc>
@@ -807,8 +902,21 @@
             <w:tcW w:w="2552" w:type="dxa"/>
           </w:tcPr>
           <w:p>
-            <w:r>
-              <w:t>FeO (Eq 8)</w:t>
+            <w:proofErr w:type="spellStart"/>
+            <w:r>
+              <w:t>FeO</w:t>
+            </w:r>
+            <w:proofErr w:type="spellEnd"/>
+            <w:r>
+              <w:t xml:space="preserve"> (</w:t>
+            </w:r>
+            <w:proofErr w:type="spellStart"/>
+            <w:r>
+              <w:t>Eq</w:t>
+            </w:r>
+            <w:proofErr w:type="spellEnd"/>
+            <w:r>
+              <w:t xml:space="preserve"> 8)</w:t>
             </w:r>
           </w:p>
         </w:tc>
@@ -865,7 +973,15 @@
           </w:tcPr>
           <w:p>
             <w:r>
-              <w:t>MgO (Eq 9)</w:t>
+              <w:t>MgO (</w:t>
+            </w:r>
+            <w:proofErr w:type="spellStart"/>
+            <w:r>
+              <w:t>Eq</w:t>
+            </w:r>
+            <w:proofErr w:type="spellEnd"/>
+            <w:r>
+              <w:t xml:space="preserve"> 9)</w:t>
             </w:r>
           </w:p>
         </w:tc>
@@ -921,8 +1037,21 @@
             <w:tcW w:w="2552" w:type="dxa"/>
           </w:tcPr>
           <w:p>
-            <w:r>
-              <w:t>CaO (Eq 10)</w:t>
+            <w:proofErr w:type="spellStart"/>
+            <w:r>
+              <w:t>CaO</w:t>
+            </w:r>
+            <w:proofErr w:type="spellEnd"/>
+            <w:r>
+              <w:t xml:space="preserve"> (</w:t>
+            </w:r>
+            <w:proofErr w:type="spellStart"/>
+            <w:r>
+              <w:t>Eq</w:t>
+            </w:r>
+            <w:proofErr w:type="spellEnd"/>
+            <w:r>
+              <w:t xml:space="preserve"> 10)</w:t>
             </w:r>
           </w:p>
         </w:tc>
@@ -978,8 +1107,21 @@
             <w:tcW w:w="2552" w:type="dxa"/>
           </w:tcPr>
           <w:p>
-            <w:r>
-              <w:t>CaO (Eq 11)</w:t>
+            <w:proofErr w:type="spellStart"/>
+            <w:r>
+              <w:t>CaO</w:t>
+            </w:r>
+            <w:proofErr w:type="spellEnd"/>
+            <w:r>
+              <w:t xml:space="preserve"> (</w:t>
+            </w:r>
+            <w:proofErr w:type="spellStart"/>
+            <w:r>
+              <w:t>Eq</w:t>
+            </w:r>
+            <w:proofErr w:type="spellEnd"/>
+            <w:r>
+              <w:t xml:space="preserve"> 11)</w:t>
             </w:r>
           </w:p>
         </w:tc>
@@ -1045,7 +1187,15 @@
               <w:t>2</w:t>
             </w:r>
             <w:r>
-              <w:t>O (Eq 12)</w:t>
+              <w:t>O (</w:t>
+            </w:r>
+            <w:proofErr w:type="spellStart"/>
+            <w:r>
+              <w:t>Eq</w:t>
+            </w:r>
+            <w:proofErr w:type="spellEnd"/>
+            <w:r>
+              <w:t xml:space="preserve"> 12)</w:t>
             </w:r>
           </w:p>
         </w:tc>
@@ -1111,7 +1261,15 @@
               <w:t>2</w:t>
             </w:r>
             <w:r>
-              <w:t>O (Eq 13)</w:t>
+              <w:t>O (</w:t>
+            </w:r>
+            <w:proofErr w:type="spellStart"/>
+            <w:r>
+              <w:t>Eq</w:t>
+            </w:r>
+            <w:proofErr w:type="spellEnd"/>
+            <w:r>
+              <w:t xml:space="preserve"> 13)</w:t>
             </w:r>
           </w:p>
         </w:tc>
@@ -1186,7 +1344,15 @@
               <w:t>3</w:t>
             </w:r>
             <w:r>
-              <w:t xml:space="preserve"> (Eq 14)</w:t>
+              <w:t xml:space="preserve"> (</w:t>
+            </w:r>
+            <w:proofErr w:type="spellStart"/>
+            <w:r>
+              <w:t>Eq</w:t>
+            </w:r>
+            <w:proofErr w:type="spellEnd"/>
+            <w:r>
+              <w:t xml:space="preserve"> 14)</w:t>
             </w:r>
           </w:p>
         </w:tc>
@@ -1239,8 +1405,13 @@
             <w:tcW w:w="2830" w:type="dxa"/>
           </w:tcPr>
           <w:p>
-            <w:r>
-              <w:t>Putirka (2016)</w:t>
+            <w:proofErr w:type="spellStart"/>
+            <w:r>
+              <w:t>Putirka</w:t>
+            </w:r>
+            <w:proofErr w:type="spellEnd"/>
+            <w:r>
+              <w:t xml:space="preserve"> (2016)</w:t>
             </w:r>
           </w:p>
         </w:tc>
@@ -1250,7 +1421,24 @@
           </w:tcPr>
           <w:p>
             <w:r>
-              <w:t>SiO2 (Eq 10)</w:t>
+              <w:t>SiO</w:t>
+            </w:r>
+            <w:r>
+              <w:rPr>
+                <w:vertAlign w:val="subscript"/>
+              </w:rPr>
+              <w:t>2</w:t>
+            </w:r>
+            <w:r>
+              <w:t xml:space="preserve"> (</w:t>
+            </w:r>
+            <w:proofErr w:type="spellStart"/>
+            <w:r>
+              <w:t>Eq</w:t>
+            </w:r>
+            <w:proofErr w:type="spellEnd"/>
+            <w:r>
+              <w:t xml:space="preserve"> 10)</w:t>
             </w:r>
           </w:p>
         </w:tc>

</xml_diff>